<commit_message>
Update PZ Cover Letter SpaceX.docx
</commit_message>
<xml_diff>
--- a/2020 Winter/CS/SpaceX/PZ Cover Letter SpaceX.docx
+++ b/2020 Winter/CS/SpaceX/PZ Cover Letter SpaceX.docx
@@ -64,7 +64,7 @@
         <w:rPr>
           <w:rFonts w:ascii="CMU Sans Serif" w:hAnsi="CMU Sans Serif" w:cs="CMU Sans Serif"/>
         </w:rPr>
-        <w:t>8</w:t>
+        <w:t>13</w:t>
       </w:r>
       <w:r>
         <w:rPr>
@@ -162,7 +162,7 @@
           <w:rFonts w:ascii="CMU Sans Serif" w:eastAsia="Times New Roman" w:hAnsi="CMU Sans Serif" w:cs="CMU Sans Serif"/>
           <w:color w:val="000000"/>
         </w:rPr>
-        <w:t>SpaceX</w:t>
+        <w:t>Palo Alto Networks</w:t>
       </w:r>
       <w:r>
         <w:rPr>
@@ -288,28 +288,14 @@
           <w:rFonts w:ascii="CMU Sans Serif" w:eastAsia="Times New Roman" w:hAnsi="CMU Sans Serif" w:cs="CMU Sans Serif"/>
           <w:color w:val="000000"/>
         </w:rPr>
-        <w:t>with</w:t>
-      </w:r>
-      <w:r>
-        <w:rPr>
-          <w:rFonts w:ascii="CMU Sans Serif" w:eastAsia="Times New Roman" w:hAnsi="CMU Sans Serif" w:cs="CMU Sans Serif"/>
-          <w:color w:val="000000"/>
-        </w:rPr>
-        <w:t xml:space="preserve"> </w:t>
-      </w:r>
-      <w:r>
-        <w:rPr>
-          <w:rFonts w:ascii="CMU Sans Serif" w:eastAsia="Times New Roman" w:hAnsi="CMU Sans Serif" w:cs="CMU Sans Serif"/>
-          <w:color w:val="000000"/>
-        </w:rPr>
-        <w:t xml:space="preserve">SpaceX’s mission to craft the </w:t>
-      </w:r>
-      <w:r>
-        <w:rPr>
-          <w:rFonts w:ascii="CMU Sans Serif" w:eastAsia="Times New Roman" w:hAnsi="CMU Sans Serif" w:cs="CMU Sans Serif"/>
-          <w:color w:val="000000"/>
-        </w:rPr>
-        <w:t>most advanced rockets and spacecraft.</w:t>
+        <w:t xml:space="preserve">with Palo Alto’s mission to </w:t>
+      </w:r>
+      <w:r>
+        <w:rPr>
+          <w:rFonts w:ascii="CMU Sans Serif" w:eastAsia="Times New Roman" w:hAnsi="CMU Sans Serif" w:cs="CMU Sans Serif"/>
+          <w:color w:val="000000"/>
+        </w:rPr>
+        <w:t>deliver cutting-edge cybersecurity.</w:t>
       </w:r>
     </w:p>
     <w:p>
@@ -1749,7 +1735,7 @@
     <w:aliases w:val="Normal/Card"/>
     <w:uiPriority w:val="4"/>
     <w:qFormat/>
-    <w:rsid w:val="00D721A6"/>
+    <w:rsid w:val="003B284D"/>
     <w:rPr>
       <w:rFonts w:ascii="Calibri" w:hAnsi="Calibri" w:cs="Calibri"/>
     </w:rPr>
@@ -1761,7 +1747,7 @@
     <w:next w:val="Normal"/>
     <w:link w:val="Heading1Char"/>
     <w:qFormat/>
-    <w:rsid w:val="00D721A6"/>
+    <w:rsid w:val="003B284D"/>
     <w:pPr>
       <w:keepNext/>
       <w:keepLines/>
@@ -1792,7 +1778,7 @@
     <w:uiPriority w:val="1"/>
     <w:unhideWhenUsed/>
     <w:qFormat/>
-    <w:rsid w:val="00D721A6"/>
+    <w:rsid w:val="003B284D"/>
     <w:pPr>
       <w:keepNext/>
       <w:keepLines/>
@@ -1818,7 +1804,7 @@
     <w:uiPriority w:val="2"/>
     <w:unhideWhenUsed/>
     <w:qFormat/>
-    <w:rsid w:val="00D721A6"/>
+    <w:rsid w:val="003B284D"/>
     <w:pPr>
       <w:keepNext/>
       <w:keepLines/>
@@ -1844,7 +1830,7 @@
     <w:uiPriority w:val="3"/>
     <w:unhideWhenUsed/>
     <w:qFormat/>
-    <w:rsid w:val="00D721A6"/>
+    <w:rsid w:val="003B284D"/>
     <w:pPr>
       <w:keepNext/>
       <w:keepLines/>
@@ -1863,7 +1849,7 @@
     <w:uiPriority w:val="1"/>
     <w:semiHidden/>
     <w:unhideWhenUsed/>
-    <w:rsid w:val="00D721A6"/>
+    <w:rsid w:val="003B284D"/>
   </w:style>
   <w:style w:type="table" w:default="1" w:styleId="TableNormal">
     <w:name w:val="Normal Table"/>
@@ -1885,14 +1871,14 @@
     <w:uiPriority w:val="99"/>
     <w:semiHidden/>
     <w:unhideWhenUsed/>
-    <w:rsid w:val="00D721A6"/>
+    <w:rsid w:val="003B284D"/>
   </w:style>
   <w:style w:type="character" w:customStyle="1" w:styleId="Heading1Char">
     <w:name w:val="Heading 1 Char"/>
     <w:aliases w:val="Pocket Char"/>
     <w:basedOn w:val="DefaultParagraphFont"/>
     <w:link w:val="Heading1"/>
-    <w:rsid w:val="00D721A6"/>
+    <w:rsid w:val="003B284D"/>
     <w:rPr>
       <w:rFonts w:ascii="Calibri" w:eastAsiaTheme="majorEastAsia" w:hAnsi="Calibri" w:cstheme="majorBidi"/>
       <w:b/>
@@ -1906,7 +1892,7 @@
     <w:basedOn w:val="DefaultParagraphFont"/>
     <w:link w:val="Heading2"/>
     <w:uiPriority w:val="1"/>
-    <w:rsid w:val="00D721A6"/>
+    <w:rsid w:val="003B284D"/>
     <w:rPr>
       <w:rFonts w:ascii="Calibri" w:eastAsiaTheme="majorEastAsia" w:hAnsi="Calibri" w:cstheme="majorBidi"/>
       <w:b/>
@@ -1921,7 +1907,7 @@
     <w:basedOn w:val="DefaultParagraphFont"/>
     <w:link w:val="Heading3"/>
     <w:uiPriority w:val="2"/>
-    <w:rsid w:val="00D721A6"/>
+    <w:rsid w:val="003B284D"/>
     <w:rPr>
       <w:rFonts w:ascii="Calibri" w:eastAsiaTheme="majorEastAsia" w:hAnsi="Calibri" w:cstheme="majorBidi"/>
       <w:b/>
@@ -1936,7 +1922,7 @@
     <w:basedOn w:val="DefaultParagraphFont"/>
     <w:link w:val="Heading4"/>
     <w:uiPriority w:val="3"/>
-    <w:rsid w:val="00D721A6"/>
+    <w:rsid w:val="003B284D"/>
     <w:rPr>
       <w:rFonts w:ascii="Calibri" w:eastAsiaTheme="majorEastAsia" w:hAnsi="Calibri" w:cstheme="majorBidi"/>
       <w:b/>
@@ -1949,7 +1935,7 @@
     <w:basedOn w:val="DefaultParagraphFont"/>
     <w:uiPriority w:val="7"/>
     <w:qFormat/>
-    <w:rsid w:val="00D721A6"/>
+    <w:rsid w:val="003B284D"/>
     <w:rPr>
       <w:rFonts w:ascii="Calibri" w:hAnsi="Calibri" w:cs="Calibri"/>
       <w:b/>
@@ -1966,7 +1952,7 @@
     <w:basedOn w:val="DefaultParagraphFont"/>
     <w:uiPriority w:val="5"/>
     <w:qFormat/>
-    <w:rsid w:val="00D721A6"/>
+    <w:rsid w:val="003B284D"/>
     <w:rPr>
       <w:b/>
       <w:bCs/>
@@ -1980,7 +1966,7 @@
     <w:basedOn w:val="DefaultParagraphFont"/>
     <w:uiPriority w:val="6"/>
     <w:qFormat/>
-    <w:rsid w:val="00D721A6"/>
+    <w:rsid w:val="003B284D"/>
     <w:rPr>
       <w:b w:val="0"/>
       <w:sz w:val="22"/>
@@ -1992,7 +1978,7 @@
     <w:basedOn w:val="DefaultParagraphFont"/>
     <w:uiPriority w:val="99"/>
     <w:unhideWhenUsed/>
-    <w:rsid w:val="00D721A6"/>
+    <w:rsid w:val="003B284D"/>
     <w:rPr>
       <w:color w:val="auto"/>
       <w:u w:val="none"/>
@@ -2004,7 +1990,7 @@
     <w:uiPriority w:val="99"/>
     <w:semiHidden/>
     <w:unhideWhenUsed/>
-    <w:rsid w:val="00D721A6"/>
+    <w:rsid w:val="003B284D"/>
     <w:rPr>
       <w:color w:val="auto"/>
       <w:u w:val="none"/>

</xml_diff>